<commit_message>
Update Feedback for Zsombor from Bernardo.docx
</commit_message>
<xml_diff>
--- a/files/feedbackrecieved/Feedback for Zsombor from Bernardo.docx
+++ b/files/feedbackrecieved/Feedback for Zsombor from Bernardo.docx
@@ -4,7 +4,10 @@
   <w:body>
     <w:p>
       <w:r>
-        <w:t>Bernardo Feedback Form</w:t>
+        <w:t>Zsombor</w:t>
+      </w:r>
+      <w:r>
+        <w:t xml:space="preserve"> Feedback Form</w:t>
       </w:r>
     </w:p>
     <w:p/>
@@ -12,13 +15,97 @@
       <w:r>
         <w:t xml:space="preserve">From:  </w:t>
       </w:r>
+      <w:r>
+        <w:t>Bernardo</w:t>
+      </w:r>
+      <w:r>
+        <w:t xml:space="preserve"> Period 2 Group </w:t>
+      </w:r>
+      <w:r>
+        <w:t>A</w:t>
+      </w:r>
+    </w:p>
+    <w:p/>
+    <w:p>
+      <w:pPr>
+        <w:rPr>
+          <w:b/>
+        </w:rPr>
+      </w:pPr>
+      <w:r>
+        <w:rPr>
+          <w:b/>
+        </w:rPr>
+        <w:t xml:space="preserve">Behaviour: </w:t>
+      </w:r>
+    </w:p>
+    <w:p>
+      <w:r>
+        <w:br/>
+      </w:r>
+      <w:r>
+        <w:t xml:space="preserve">Zsombor is a team member I very much apricate. He may not have the </w:t>
+      </w:r>
+      <w:r>
+        <w:t>knowledge I</w:t>
+      </w:r>
+      <w:r>
+        <w:t xml:space="preserve"> have yet he helps me a lot with the organisation. No experience can match that. He is a very hard working </w:t>
+      </w:r>
+      <w:proofErr w:type="gramStart"/>
+      <w:r>
+        <w:t>team mates</w:t>
+      </w:r>
+      <w:proofErr w:type="gramEnd"/>
+      <w:r>
+        <w:t xml:space="preserve"> but that keeps a lot to himself. And likes to take on a lot. This then can lead to problems. Sometimes I wish he would share more his problems with me so I could help him out a bit </w:t>
+      </w:r>
+      <w:proofErr w:type="gramStart"/>
+      <w:r>
+        <w:t>sooner</w:t>
+      </w:r>
+      <w:proofErr w:type="gramEnd"/>
+      <w:r>
+        <w:t xml:space="preserve"> so we don’t lose </w:t>
+      </w:r>
       <w:proofErr w:type="spellStart"/>
       <w:r>
-        <w:t>Zsombor</w:t>
+        <w:t>to</w:t>
       </w:r>
       <w:proofErr w:type="spellEnd"/>
       <w:r>
-        <w:t xml:space="preserve"> Period 2 Group H</w:t>
+        <w:t xml:space="preserve"> much time</w:t>
+      </w:r>
+      <w:r>
+        <w:rPr>
+          <w:b/>
+        </w:rPr>
+        <w:br/>
+      </w:r>
+    </w:p>
+    <w:p>
+      <w:pPr>
+        <w:rPr>
+          <w:b/>
+        </w:rPr>
+      </w:pPr>
+      <w:r>
+        <w:rPr>
+          <w:b/>
+        </w:rPr>
+        <w:t>Emotion:</w:t>
+      </w:r>
+    </w:p>
+    <w:p>
+      <w:pPr>
+        <w:rPr>
+          <w:b/>
+        </w:rPr>
+      </w:pPr>
+    </w:p>
+    <w:p>
+      <w:r>
+        <w:t>In one hand this makes me very happy cause I see he is trying a lot but on the other hand it leaves me a bit frustrated makes me question my teaching methods if they are good enough.</w:t>
       </w:r>
     </w:p>
     <w:p/>
@@ -32,84 +119,20 @@
         <w:rPr>
           <w:b/>
         </w:rPr>
-        <w:t xml:space="preserve">Behaviour: </w:t>
-      </w:r>
-    </w:p>
-    <w:p>
-      <w:r>
-        <w:br/>
-      </w:r>
-      <w:proofErr w:type="spellStart"/>
-      <w:r>
-        <w:t>Zsombor</w:t>
-      </w:r>
-      <w:proofErr w:type="spellEnd"/>
-      <w:r>
-        <w:t xml:space="preserve"> is a team member I very much apricate. He may not have the </w:t>
-      </w:r>
-      <w:r>
-        <w:t>knowledge I</w:t>
-      </w:r>
-      <w:r>
-        <w:t xml:space="preserve"> have yet he helps me a lot with the organisation. No experience can match that. He is a very hard working team mates but that keeps a lot to himself. And likes to take on a lot. This then can lead to problems. Sometimes I wish he would share more his problems with me so I could help him out a bit sooner so we don’t lose </w:t>
-      </w:r>
-      <w:proofErr w:type="spellStart"/>
-      <w:r>
-        <w:t>to</w:t>
-      </w:r>
-      <w:proofErr w:type="spellEnd"/>
-      <w:r>
-        <w:t xml:space="preserve"> much time</w:t>
-      </w:r>
-      <w:r>
-        <w:rPr>
-          <w:b/>
-        </w:rPr>
-        <w:br/>
-      </w:r>
-    </w:p>
-    <w:p>
-      <w:pPr>
-        <w:rPr>
-          <w:b/>
-        </w:rPr>
-      </w:pPr>
-      <w:r>
-        <w:rPr>
-          <w:b/>
-        </w:rPr>
-        <w:t>Emotion:</w:t>
-      </w:r>
-    </w:p>
-    <w:p>
-      <w:pPr>
-        <w:rPr>
-          <w:b/>
-        </w:rPr>
-      </w:pPr>
-    </w:p>
-    <w:p>
-      <w:r>
-        <w:t>In one hand this makes me very happy cause I see he is trying a lot but on the other hand it leaves me a bit frustrated makes me question my teaching methods if they are good enough.</w:t>
-      </w:r>
-    </w:p>
-    <w:p/>
-    <w:p>
-      <w:pPr>
-        <w:rPr>
-          <w:b/>
-        </w:rPr>
-      </w:pPr>
-      <w:r>
-        <w:rPr>
-          <w:b/>
-        </w:rPr>
         <w:t>Consequence:</w:t>
       </w:r>
     </w:p>
     <w:p>
       <w:r>
-        <w:t xml:space="preserve">As a consequence this might lead to me thinking that he could do more thing in a shorted period of time or even vice versa. Or him taking </w:t>
+        <w:t xml:space="preserve">As a </w:t>
+      </w:r>
+      <w:proofErr w:type="gramStart"/>
+      <w:r>
+        <w:t>consequence</w:t>
+      </w:r>
+      <w:proofErr w:type="gramEnd"/>
+      <w:r>
+        <w:t xml:space="preserve"> this might lead to me thinking that he could do more thing in a shorted period of time or even vice versa. Or him taking </w:t>
       </w:r>
       <w:proofErr w:type="spellStart"/>
       <w:r>

</xml_diff>